<commit_message>
Modify functional requirements of POIs
</commit_message>
<xml_diff>
--- a/software_requirement_specifications.docx
+++ b/software_requirement_specifications.docx
@@ -1417,7 +1417,21 @@
           <w:rFonts w:ascii="Arial" w:eastAsia="Times New Roman" w:hAnsi="Arial" w:cs="Arial"/>
           <w:lang w:val="en-US" w:eastAsia="en-SG"/>
         </w:rPr>
-        <w:t>The application must have a button for users to add point of interest along the route. </w:t>
+        <w:t xml:space="preserve">The application must have a button for users to add point of interest </w:t>
+      </w:r>
+      <w:r>
+        <w:rPr>
+          <w:rFonts w:ascii="Arial" w:eastAsia="Times New Roman" w:hAnsi="Arial" w:cs="Arial"/>
+          <w:lang w:val="en-US" w:eastAsia="en-SG"/>
+        </w:rPr>
+        <w:t xml:space="preserve">(POI) </w:t>
+      </w:r>
+      <w:r>
+        <w:rPr>
+          <w:rFonts w:ascii="Arial" w:eastAsia="Times New Roman" w:hAnsi="Arial" w:cs="Arial"/>
+          <w:lang w:val="en-US" w:eastAsia="en-SG"/>
+        </w:rPr>
+        <w:t>along the route. </w:t>
       </w:r>
       <w:r>
         <w:rPr>
@@ -1852,7 +1866,14 @@
           <w:rFonts w:ascii="Arial" w:eastAsia="Times New Roman" w:hAnsi="Arial" w:cs="Arial"/>
           <w:lang w:val="en-US" w:eastAsia="en-SG"/>
         </w:rPr>
-        <w:t>The details must include the POI’s opening hours </w:t>
+        <w:t>The details must include the POI’s opening hours</w:t>
+      </w:r>
+      <w:r>
+        <w:rPr>
+          <w:rFonts w:ascii="Arial" w:eastAsia="Times New Roman" w:hAnsi="Arial" w:cs="Arial"/>
+          <w:lang w:val="en-US" w:eastAsia="en-SG"/>
+        </w:rPr>
+        <w:t>. (where applicable)</w:t>
       </w:r>
       <w:r>
         <w:rPr>
@@ -1888,7 +1909,7 @@
           <w:rFonts w:ascii="Arial" w:eastAsia="Times New Roman" w:hAnsi="Arial" w:cs="Arial"/>
           <w:lang w:eastAsia="en-SG"/>
         </w:rPr>
-        <w:t> </w:t>
+        <w:t>. (where applicable)</w:t>
       </w:r>
     </w:p>
     <w:p>
@@ -1997,7 +2018,14 @@
           <w:rFonts w:ascii="Arial" w:eastAsia="Times New Roman" w:hAnsi="Arial" w:cs="Arial"/>
           <w:lang w:val="en-US" w:eastAsia="en-SG"/>
         </w:rPr>
-        <w:t>Application must generate the route that goes through the point of interest.</w:t>
+        <w:t>Once the POI is added, the a</w:t>
+      </w:r>
+      <w:r>
+        <w:rPr>
+          <w:rFonts w:ascii="Arial" w:eastAsia="Times New Roman" w:hAnsi="Arial" w:cs="Arial"/>
+          <w:lang w:val="en-US" w:eastAsia="en-SG"/>
+        </w:rPr>
+        <w:t>pplication must generate the route that goes through the point of interest.</w:t>
       </w:r>
       <w:r>
         <w:rPr>
@@ -2283,6 +2311,7 @@
           <w:rFonts w:ascii="Arial" w:eastAsia="Times New Roman" w:hAnsi="Arial" w:cs="Arial"/>
           <w:lang w:val="en-US" w:eastAsia="en-SG"/>
         </w:rPr>
+        <w:lastRenderedPageBreak/>
         <w:t>When user has chosen an ending point, the list of suggestions for the starting point must be generated and displayed to the user within 2 seconds.</w:t>
       </w:r>
       <w:r>
@@ -2341,7 +2370,6 @@
           <w:rFonts w:ascii="Arial" w:eastAsia="Times New Roman" w:hAnsi="Arial" w:cs="Arial"/>
           <w:lang w:val="en-US" w:eastAsia="en-SG"/>
         </w:rPr>
-        <w:lastRenderedPageBreak/>
         <w:t>The application must show user how to create a custom route.</w:t>
       </w:r>
       <w:r>
@@ -3295,6 +3323,13 @@
               </w:rPr>
               <w:t>Point of interest</w:t>
             </w:r>
+            <w:r>
+              <w:rPr>
+                <w:rFonts w:ascii="Arial" w:eastAsia="Times New Roman" w:hAnsi="Arial" w:cs="Arial"/>
+                <w:lang w:val="en-US" w:eastAsia="en-SG"/>
+              </w:rPr>
+              <w:t xml:space="preserve"> (POI)</w:t>
+            </w:r>
           </w:p>
         </w:tc>
         <w:tc>
@@ -5849,7 +5884,7 @@
   <w:abstractNum w:abstractNumId="22" w15:restartNumberingAfterBreak="0">
     <w:nsid w:val="24C8580A"/>
     <w:multiLevelType w:val="multilevel"/>
-    <w:tmpl w:val="7EA4C868"/>
+    <w:tmpl w:val="4E2ECF02"/>
     <w:lvl w:ilvl="0">
       <w:start w:val="5"/>
       <w:numFmt w:val="lowerRoman"/>
@@ -8569,9 +8604,9 @@
       <w:lvlJc w:val="right"/>
       <w:pPr>
         <w:tabs>
-          <w:tab w:val="num" w:pos="720"/>
-        </w:tabs>
-        <w:ind w:left="720" w:hanging="360"/>
+          <w:tab w:val="num" w:pos="1210"/>
+        </w:tabs>
+        <w:ind w:left="1210" w:hanging="360"/>
       </w:pPr>
     </w:lvl>
     <w:lvl w:ilvl="1" w:tentative="1">
@@ -8581,9 +8616,9 @@
       <w:lvlJc w:val="right"/>
       <w:pPr>
         <w:tabs>
-          <w:tab w:val="num" w:pos="1440"/>
-        </w:tabs>
-        <w:ind w:left="1440" w:hanging="360"/>
+          <w:tab w:val="num" w:pos="1930"/>
+        </w:tabs>
+        <w:ind w:left="1930" w:hanging="360"/>
       </w:pPr>
     </w:lvl>
     <w:lvl w:ilvl="2" w:tentative="1">
@@ -8593,9 +8628,9 @@
       <w:lvlJc w:val="right"/>
       <w:pPr>
         <w:tabs>
-          <w:tab w:val="num" w:pos="2160"/>
-        </w:tabs>
-        <w:ind w:left="2160" w:hanging="360"/>
+          <w:tab w:val="num" w:pos="2650"/>
+        </w:tabs>
+        <w:ind w:left="2650" w:hanging="360"/>
       </w:pPr>
     </w:lvl>
     <w:lvl w:ilvl="3" w:tentative="1">
@@ -8605,9 +8640,9 @@
       <w:lvlJc w:val="right"/>
       <w:pPr>
         <w:tabs>
-          <w:tab w:val="num" w:pos="2880"/>
-        </w:tabs>
-        <w:ind w:left="2880" w:hanging="360"/>
+          <w:tab w:val="num" w:pos="3370"/>
+        </w:tabs>
+        <w:ind w:left="3370" w:hanging="360"/>
       </w:pPr>
     </w:lvl>
     <w:lvl w:ilvl="4" w:tentative="1">
@@ -8617,9 +8652,9 @@
       <w:lvlJc w:val="right"/>
       <w:pPr>
         <w:tabs>
-          <w:tab w:val="num" w:pos="3600"/>
-        </w:tabs>
-        <w:ind w:left="3600" w:hanging="360"/>
+          <w:tab w:val="num" w:pos="4090"/>
+        </w:tabs>
+        <w:ind w:left="4090" w:hanging="360"/>
       </w:pPr>
     </w:lvl>
     <w:lvl w:ilvl="5" w:tentative="1">
@@ -8629,9 +8664,9 @@
       <w:lvlJc w:val="right"/>
       <w:pPr>
         <w:tabs>
-          <w:tab w:val="num" w:pos="4320"/>
-        </w:tabs>
-        <w:ind w:left="4320" w:hanging="360"/>
+          <w:tab w:val="num" w:pos="4810"/>
+        </w:tabs>
+        <w:ind w:left="4810" w:hanging="360"/>
       </w:pPr>
     </w:lvl>
     <w:lvl w:ilvl="6" w:tentative="1">
@@ -8641,9 +8676,9 @@
       <w:lvlJc w:val="right"/>
       <w:pPr>
         <w:tabs>
-          <w:tab w:val="num" w:pos="5040"/>
-        </w:tabs>
-        <w:ind w:left="5040" w:hanging="360"/>
+          <w:tab w:val="num" w:pos="5530"/>
+        </w:tabs>
+        <w:ind w:left="5530" w:hanging="360"/>
       </w:pPr>
     </w:lvl>
     <w:lvl w:ilvl="7" w:tentative="1">
@@ -8653,9 +8688,9 @@
       <w:lvlJc w:val="right"/>
       <w:pPr>
         <w:tabs>
-          <w:tab w:val="num" w:pos="5760"/>
-        </w:tabs>
-        <w:ind w:left="5760" w:hanging="360"/>
+          <w:tab w:val="num" w:pos="6250"/>
+        </w:tabs>
+        <w:ind w:left="6250" w:hanging="360"/>
       </w:pPr>
     </w:lvl>
     <w:lvl w:ilvl="8" w:tentative="1">
@@ -8665,9 +8700,9 @@
       <w:lvlJc w:val="right"/>
       <w:pPr>
         <w:tabs>
-          <w:tab w:val="num" w:pos="6480"/>
-        </w:tabs>
-        <w:ind w:left="6480" w:hanging="360"/>
+          <w:tab w:val="num" w:pos="6970"/>
+        </w:tabs>
+        <w:ind w:left="6970" w:hanging="360"/>
       </w:pPr>
     </w:lvl>
   </w:abstractNum>
@@ -10151,9 +10186,9 @@
       <w:lvlJc w:val="right"/>
       <w:pPr>
         <w:tabs>
-          <w:tab w:val="num" w:pos="720"/>
-        </w:tabs>
-        <w:ind w:left="720" w:hanging="360"/>
+          <w:tab w:val="num" w:pos="1635"/>
+        </w:tabs>
+        <w:ind w:left="1635" w:hanging="360"/>
       </w:pPr>
     </w:lvl>
     <w:lvl w:ilvl="1" w:tentative="1">
@@ -10163,9 +10198,9 @@
       <w:lvlJc w:val="right"/>
       <w:pPr>
         <w:tabs>
-          <w:tab w:val="num" w:pos="1440"/>
-        </w:tabs>
-        <w:ind w:left="1440" w:hanging="360"/>
+          <w:tab w:val="num" w:pos="2355"/>
+        </w:tabs>
+        <w:ind w:left="2355" w:hanging="360"/>
       </w:pPr>
     </w:lvl>
     <w:lvl w:ilvl="2" w:tentative="1">
@@ -10175,9 +10210,9 @@
       <w:lvlJc w:val="right"/>
       <w:pPr>
         <w:tabs>
-          <w:tab w:val="num" w:pos="2160"/>
-        </w:tabs>
-        <w:ind w:left="2160" w:hanging="360"/>
+          <w:tab w:val="num" w:pos="3075"/>
+        </w:tabs>
+        <w:ind w:left="3075" w:hanging="360"/>
       </w:pPr>
     </w:lvl>
     <w:lvl w:ilvl="3" w:tentative="1">
@@ -10187,9 +10222,9 @@
       <w:lvlJc w:val="right"/>
       <w:pPr>
         <w:tabs>
-          <w:tab w:val="num" w:pos="2880"/>
-        </w:tabs>
-        <w:ind w:left="2880" w:hanging="360"/>
+          <w:tab w:val="num" w:pos="3795"/>
+        </w:tabs>
+        <w:ind w:left="3795" w:hanging="360"/>
       </w:pPr>
     </w:lvl>
     <w:lvl w:ilvl="4" w:tentative="1">
@@ -10199,9 +10234,9 @@
       <w:lvlJc w:val="right"/>
       <w:pPr>
         <w:tabs>
-          <w:tab w:val="num" w:pos="3600"/>
-        </w:tabs>
-        <w:ind w:left="3600" w:hanging="360"/>
+          <w:tab w:val="num" w:pos="4515"/>
+        </w:tabs>
+        <w:ind w:left="4515" w:hanging="360"/>
       </w:pPr>
     </w:lvl>
     <w:lvl w:ilvl="5" w:tentative="1">
@@ -10211,9 +10246,9 @@
       <w:lvlJc w:val="right"/>
       <w:pPr>
         <w:tabs>
-          <w:tab w:val="num" w:pos="4320"/>
-        </w:tabs>
-        <w:ind w:left="4320" w:hanging="360"/>
+          <w:tab w:val="num" w:pos="5235"/>
+        </w:tabs>
+        <w:ind w:left="5235" w:hanging="360"/>
       </w:pPr>
     </w:lvl>
     <w:lvl w:ilvl="6" w:tentative="1">
@@ -10223,9 +10258,9 @@
       <w:lvlJc w:val="right"/>
       <w:pPr>
         <w:tabs>
-          <w:tab w:val="num" w:pos="5040"/>
-        </w:tabs>
-        <w:ind w:left="5040" w:hanging="360"/>
+          <w:tab w:val="num" w:pos="5955"/>
+        </w:tabs>
+        <w:ind w:left="5955" w:hanging="360"/>
       </w:pPr>
     </w:lvl>
     <w:lvl w:ilvl="7" w:tentative="1">
@@ -10235,9 +10270,9 @@
       <w:lvlJc w:val="right"/>
       <w:pPr>
         <w:tabs>
-          <w:tab w:val="num" w:pos="5760"/>
-        </w:tabs>
-        <w:ind w:left="5760" w:hanging="360"/>
+          <w:tab w:val="num" w:pos="6675"/>
+        </w:tabs>
+        <w:ind w:left="6675" w:hanging="360"/>
       </w:pPr>
     </w:lvl>
     <w:lvl w:ilvl="8" w:tentative="1">
@@ -10247,9 +10282,9 @@
       <w:lvlJc w:val="right"/>
       <w:pPr>
         <w:tabs>
-          <w:tab w:val="num" w:pos="6480"/>
-        </w:tabs>
-        <w:ind w:left="6480" w:hanging="360"/>
+          <w:tab w:val="num" w:pos="7395"/>
+        </w:tabs>
+        <w:ind w:left="7395" w:hanging="360"/>
       </w:pPr>
     </w:lvl>
   </w:abstractNum>
@@ -12064,7 +12099,6 @@
   <w:style w:type="character" w:default="1" w:styleId="DefaultParagraphFont">
     <w:name w:val="Default Paragraph Font"/>
     <w:uiPriority w:val="1"/>
-    <w:semiHidden/>
     <w:unhideWhenUsed/>
   </w:style>
   <w:style w:type="table" w:default="1" w:styleId="TableNormal">

</xml_diff>